<commit_message>
Update to Python Executable - For Results
Just a test.
</commit_message>
<xml_diff>
--- a/Python to Executable.docx
+++ b/Python to Executable.docx
@@ -1,6 +1,6 @@
 
 <file path=word/document.xml><?xml version="1.0" encoding="utf-8"?>
-<w:document xmlns:wpc="http://schemas.microsoft.com/office/word/2010/wordprocessingCanvas" xmlns:mc="http://schemas.openxmlformats.org/markup-compatibility/2006" xmlns:o="urn:schemas-microsoft-com:office:office" xmlns:r="http://schemas.openxmlformats.org/officeDocument/2006/relationships" xmlns:m="http://schemas.openxmlformats.org/officeDocument/2006/math" xmlns:v="urn:schemas-microsoft-com:vml" xmlns:wp14="http://schemas.microsoft.com/office/word/2010/wordprocessingDrawing" xmlns:wp="http://schemas.openxmlformats.org/drawingml/2006/wordprocessingDrawing" xmlns:w10="urn:schemas-microsoft-com:office:word" xmlns:w="http://schemas.openxmlformats.org/wordprocessingml/2006/main" xmlns:w14="http://schemas.microsoft.com/office/word/2010/wordml" xmlns:wpg="http://schemas.microsoft.com/office/word/2010/wordprocessingGroup" xmlns:wpi="http://schemas.microsoft.com/office/word/2010/wordprocessingInk" xmlns:wne="http://schemas.microsoft.com/office/word/2006/wordml" xmlns:wps="http://schemas.microsoft.com/office/word/2010/wordprocessingShape" mc:Ignorable="w14 wp14">
+<w:document xmlns:ve="http://schemas.openxmlformats.org/markup-compatibility/2006" xmlns:o="urn:schemas-microsoft-com:office:office" xmlns:r="http://schemas.openxmlformats.org/officeDocument/2006/relationships" xmlns:m="http://schemas.openxmlformats.org/officeDocument/2006/math" xmlns:v="urn:schemas-microsoft-com:vml" xmlns:wp="http://schemas.openxmlformats.org/drawingml/2006/wordprocessingDrawing" xmlns:w10="urn:schemas-microsoft-com:office:word" xmlns:w="http://schemas.openxmlformats.org/wordprocessingml/2006/main" xmlns:wne="http://schemas.microsoft.com/office/word/2006/wordml">
   <w:body>
     <w:p>
       <w:pPr>
@@ -32,7 +32,7 @@
       <w:r>
         <w:t xml:space="preserve">First, to utilize ODBC drivers in Python 3.2, install the most recent version of pyodbc. More information regarding how pyodbc can be use are located at: </w:t>
       </w:r>
-      <w:hyperlink r:id="rId5" w:history="1">
+      <w:hyperlink r:id="rId4" w:history="1">
         <w:r>
           <w:rPr>
             <w:rStyle w:val="Hyperlink"/>
@@ -43,7 +43,7 @@
       <w:r>
         <w:t xml:space="preserve"> and </w:t>
       </w:r>
-      <w:hyperlink r:id="rId6" w:history="1">
+      <w:hyperlink r:id="rId5" w:history="1">
         <w:r>
           <w:rPr>
             <w:rStyle w:val="Hyperlink"/>
@@ -51,9 +51,6 @@
           <w:t>http://code.google.com/p/pyodbc/wiki/ConnectionStrings</w:t>
         </w:r>
       </w:hyperlink>
-      <w:r>
-        <w:t xml:space="preserve"> </w:t>
-      </w:r>
       <w:bookmarkStart w:id="0" w:name="_GoBack"/>
       <w:bookmarkEnd w:id="0"/>
     </w:p>
@@ -263,6 +260,19 @@
       </w:pPr>
       <w:r>
         <w:t>Reminder: Verify that the cxfreeze.bat in the Python Install Directory\scripts\ is pointing to the proper directories</w:t>
+      </w:r>
+    </w:p>
+    <w:p>
+      <w:pPr>
+        <w:spacing w:after="0" w:line="240" w:lineRule="auto"/>
+      </w:pPr>
+    </w:p>
+    <w:p>
+      <w:pPr>
+        <w:spacing w:after="0" w:line="240" w:lineRule="auto"/>
+      </w:pPr>
+      <w:r>
+        <w:t>Test – Quick update to see results in GitHub.</w:t>
       </w:r>
     </w:p>
     <w:sectPr>
@@ -276,7 +286,7 @@
 </file>
 
 <file path=word/styles.xml><?xml version="1.0" encoding="utf-8"?>
-<w:styles xmlns:mc="http://schemas.openxmlformats.org/markup-compatibility/2006" xmlns:r="http://schemas.openxmlformats.org/officeDocument/2006/relationships" xmlns:w="http://schemas.openxmlformats.org/wordprocessingml/2006/main" xmlns:w14="http://schemas.microsoft.com/office/word/2010/wordml" mc:Ignorable="w14">
+<w:styles xmlns:r="http://schemas.openxmlformats.org/officeDocument/2006/relationships" xmlns:w="http://schemas.openxmlformats.org/wordprocessingml/2006/main">
   <w:docDefaults>
     <w:rPrDefault>
       <w:rPr>
@@ -434,6 +444,7 @@
   <w:style w:type="paragraph" w:default="1" w:styleId="Normal">
     <w:name w:val="Normal"/>
     <w:qFormat/>
+    <w:rsid w:val="004F33C2"/>
   </w:style>
   <w:style w:type="character" w:default="1" w:styleId="DefaultParagraphFont">
     <w:name w:val="Default Paragraph Font"/>
@@ -446,6 +457,7 @@
     <w:uiPriority w:val="99"/>
     <w:semiHidden/>
     <w:unhideWhenUsed/>
+    <w:qFormat/>
     <w:tblPr>
       <w:tblInd w:w="0" w:type="dxa"/>
       <w:tblCellMar>

</xml_diff>